<commit_message>
fix: corrected output reports
</commit_message>
<xml_diff>
--- a/public/reports/ages.docx
+++ b/public/reports/ages.docx
@@ -1,19 +1,19 @@
 
 <file path=word/document.xml><?xml version="1.0" encoding="utf-8"?>
-<w:document xmlns:wpc="http://schemas.microsoft.com/office/word/2010/wordprocessingCanvas" xmlns:cx="http://schemas.microsoft.com/office/drawing/2014/chartex" xmlns:mc="http://schemas.openxmlformats.org/markup-compatibility/2006" xmlns:o="urn:schemas-microsoft-com:office:office" xmlns:r="http://schemas.openxmlformats.org/officeDocument/2006/relationships" xmlns:m="http://schemas.openxmlformats.org/officeDocument/2006/math" xmlns:v="urn:schemas-microsoft-com:vml" xmlns:wp14="http://schemas.microsoft.com/office/word/2010/wordprocessingDrawing" xmlns:wp="http://schemas.openxmlformats.org/drawingml/2006/wordprocessingDrawing" xmlns:w10="urn:schemas-microsoft-com:office:word" xmlns:w="http://schemas.openxmlformats.org/wordprocessingml/2006/main" xmlns:w14="http://schemas.microsoft.com/office/word/2010/wordml" xmlns:w15="http://schemas.microsoft.com/office/word/2012/wordml" xmlns:w16se="http://schemas.microsoft.com/office/word/2015/wordml/symex" xmlns:wpg="http://schemas.microsoft.com/office/word/2010/wordprocessingGroup" xmlns:wpi="http://schemas.microsoft.com/office/word/2010/wordprocessingInk" xmlns:wne="http://schemas.microsoft.com/office/word/2006/wordml" xmlns:wps="http://schemas.microsoft.com/office/word/2010/wordprocessingShape" mc:Ignorable="w14 w15 w16se wp14">
+<w:document xmlns:wpc="http://schemas.microsoft.com/office/word/2010/wordprocessingCanvas" xmlns:mc="http://schemas.openxmlformats.org/markup-compatibility/2006" xmlns:o="urn:schemas-microsoft-com:office:office" xmlns:r="http://schemas.openxmlformats.org/officeDocument/2006/relationships" xmlns:m="http://schemas.openxmlformats.org/officeDocument/2006/math" xmlns:v="urn:schemas-microsoft-com:vml" xmlns:wp14="http://schemas.microsoft.com/office/word/2010/wordprocessingDrawing" xmlns:wp="http://schemas.openxmlformats.org/drawingml/2006/wordprocessingDrawing" xmlns:w10="urn:schemas-microsoft-com:office:word" xmlns:w="http://schemas.openxmlformats.org/wordprocessingml/2006/main" xmlns:w14="http://schemas.microsoft.com/office/word/2010/wordml" xmlns:w15="http://schemas.microsoft.com/office/word/2012/wordml" xmlns:wpg="http://schemas.microsoft.com/office/word/2010/wordprocessingGroup" xmlns:wpi="http://schemas.microsoft.com/office/word/2010/wordprocessingInk" xmlns:wne="http://schemas.microsoft.com/office/word/2006/wordml" xmlns:wps="http://schemas.microsoft.com/office/word/2010/wordprocessingShape" mc:Ignorable="w14 w15 wp14">
   <w:body>
     <w:p>
       <w:pPr>
         <w:tabs>
           <w:tab w:val="left" w:pos="851"/>
         </w:tabs>
-        <w:spacing w:line="360" w:lineRule="auto"/>
-        <w:ind w:left="360"/>
+        <w:spacing w:after="0" w:line="360" w:lineRule="auto"/>
         <w:jc w:val="center"/>
         <w:rPr>
           <w:rFonts w:ascii="Times New Roman" w:hAnsi="Times New Roman" w:cs="Times New Roman"/>
           <w:sz w:val="28"/>
           <w:szCs w:val="28"/>
+          <w:lang w:val="en-US"/>
         </w:rPr>
       </w:pPr>
       <w:r>
@@ -21,16 +21,9 @@
           <w:rFonts w:ascii="Times New Roman" w:hAnsi="Times New Roman" w:cs="Times New Roman"/>
           <w:sz w:val="28"/>
           <w:szCs w:val="28"/>
-        </w:rPr>
-        <w:t>О</w:t>
-      </w:r>
-      <w:r>
-        <w:rPr>
-          <w:rFonts w:ascii="Times New Roman" w:hAnsi="Times New Roman" w:cs="Times New Roman"/>
-          <w:sz w:val="28"/>
-          <w:szCs w:val="28"/>
-        </w:rPr>
-        <w:t>тчет по возрастным категориям участников клубных формирований</w:t>
+          <w:lang w:val="en-US"/>
+        </w:rPr>
+        <w:t>${title}</w:t>
       </w:r>
     </w:p>
     <w:p>
@@ -38,7 +31,7 @@
         <w:tabs>
           <w:tab w:val="left" w:pos="851"/>
         </w:tabs>
-        <w:spacing w:line="360" w:lineRule="auto"/>
+        <w:spacing w:after="0" w:line="360" w:lineRule="auto"/>
         <w:rPr>
           <w:rFonts w:ascii="Times New Roman" w:hAnsi="Times New Roman" w:cs="Times New Roman"/>
           <w:sz w:val="28"/>
@@ -46,8 +39,93 @@
           <w:lang w:val="en-US"/>
         </w:rPr>
       </w:pPr>
+    </w:p>
+    <w:p>
+      <w:pPr>
+        <w:tabs>
+          <w:tab w:val="left" w:pos="851"/>
+        </w:tabs>
+        <w:spacing w:after="0" w:line="360" w:lineRule="auto"/>
+        <w:rPr>
+          <w:rFonts w:ascii="Times New Roman" w:hAnsi="Times New Roman" w:cs="Times New Roman"/>
+          <w:sz w:val="28"/>
+          <w:szCs w:val="28"/>
+          <w:lang w:val="en-US"/>
+        </w:rPr>
+      </w:pPr>
+      <w:r>
+        <w:rPr>
+          <w:rFonts w:ascii="Times New Roman" w:hAnsi="Times New Roman" w:cs="Times New Roman"/>
+          <w:sz w:val="28"/>
+          <w:szCs w:val="28"/>
+        </w:rPr>
+        <w:t xml:space="preserve">Руководитель: </w:t>
+      </w:r>
+      <w:r>
+        <w:rPr>
+          <w:rFonts w:ascii="Times New Roman" w:hAnsi="Times New Roman" w:cs="Times New Roman"/>
+          <w:sz w:val="28"/>
+          <w:szCs w:val="28"/>
+          <w:lang w:val="en-US"/>
+        </w:rPr>
+        <w:t>${teacher}</w:t>
+      </w:r>
+    </w:p>
+    <w:p>
+      <w:pPr>
+        <w:tabs>
+          <w:tab w:val="left" w:pos="851"/>
+        </w:tabs>
+        <w:spacing w:after="0" w:line="360" w:lineRule="auto"/>
+        <w:rPr>
+          <w:rFonts w:ascii="Times New Roman" w:hAnsi="Times New Roman" w:cs="Times New Roman"/>
+          <w:sz w:val="28"/>
+          <w:szCs w:val="28"/>
+          <w:lang w:val="en-US"/>
+        </w:rPr>
+      </w:pPr>
+      <w:r>
+        <w:rPr>
+          <w:rFonts w:ascii="Times New Roman" w:hAnsi="Times New Roman" w:cs="Times New Roman"/>
+          <w:sz w:val="28"/>
+          <w:szCs w:val="28"/>
+        </w:rPr>
+        <w:t xml:space="preserve">Коллектив: </w:t>
+      </w:r>
+      <w:r>
+        <w:rPr>
+          <w:rFonts w:ascii="Times New Roman" w:hAnsi="Times New Roman" w:cs="Times New Roman"/>
+          <w:sz w:val="28"/>
+          <w:szCs w:val="28"/>
+          <w:lang w:val="en-US"/>
+        </w:rPr>
+        <w:t>${group</w:t>
+      </w:r>
       <w:bookmarkStart w:id="0" w:name="_GoBack"/>
       <w:bookmarkEnd w:id="0"/>
+      <w:r>
+        <w:rPr>
+          <w:rFonts w:ascii="Times New Roman" w:hAnsi="Times New Roman" w:cs="Times New Roman"/>
+          <w:sz w:val="28"/>
+          <w:szCs w:val="28"/>
+          <w:lang w:val="en-US"/>
+        </w:rPr>
+        <w:t>}</w:t>
+      </w:r>
+    </w:p>
+    <w:p>
+      <w:pPr>
+        <w:tabs>
+          <w:tab w:val="left" w:pos="851"/>
+        </w:tabs>
+        <w:spacing w:after="0" w:line="360" w:lineRule="auto"/>
+        <w:rPr>
+          <w:rFonts w:ascii="Times New Roman" w:hAnsi="Times New Roman" w:cs="Times New Roman"/>
+          <w:sz w:val="28"/>
+          <w:szCs w:val="28"/>
+          <w:lang w:val="en-US"/>
+        </w:rPr>
+      </w:pPr>
       <w:r>
         <w:rPr>
           <w:rFonts w:ascii="Times New Roman" w:hAnsi="Times New Roman" w:cs="Times New Roman"/>
@@ -60,6 +138,7 @@
     </w:p>
     <w:p>
       <w:pPr>
+        <w:spacing w:after="0"/>
         <w:rPr>
           <w:rFonts w:ascii="Times New Roman" w:hAnsi="Times New Roman" w:cs="Times New Roman"/>
         </w:rPr>
@@ -76,7 +155,7 @@
 </file>
 
 <file path=word/numbering.xml><?xml version="1.0" encoding="utf-8"?>
-<w:numbering xmlns:wpc="http://schemas.microsoft.com/office/word/2010/wordprocessingCanvas" xmlns:cx="http://schemas.microsoft.com/office/drawing/2014/chartex" xmlns:mc="http://schemas.openxmlformats.org/markup-compatibility/2006" xmlns:o="urn:schemas-microsoft-com:office:office" xmlns:r="http://schemas.openxmlformats.org/officeDocument/2006/relationships" xmlns:m="http://schemas.openxmlformats.org/officeDocument/2006/math" xmlns:v="urn:schemas-microsoft-com:vml" xmlns:wp14="http://schemas.microsoft.com/office/word/2010/wordprocessingDrawing" xmlns:wp="http://schemas.openxmlformats.org/drawingml/2006/wordprocessingDrawing" xmlns:w10="urn:schemas-microsoft-com:office:word" xmlns:w="http://schemas.openxmlformats.org/wordprocessingml/2006/main" xmlns:w14="http://schemas.microsoft.com/office/word/2010/wordml" xmlns:w15="http://schemas.microsoft.com/office/word/2012/wordml" xmlns:w16se="http://schemas.microsoft.com/office/word/2015/wordml/symex" xmlns:wpg="http://schemas.microsoft.com/office/word/2010/wordprocessingGroup" xmlns:wpi="http://schemas.microsoft.com/office/word/2010/wordprocessingInk" xmlns:wne="http://schemas.microsoft.com/office/word/2006/wordml" xmlns:wps="http://schemas.microsoft.com/office/word/2010/wordprocessingShape" mc:Ignorable="w14 w15 w16se wp14">
+<w:numbering xmlns:wpc="http://schemas.microsoft.com/office/word/2010/wordprocessingCanvas" xmlns:mc="http://schemas.openxmlformats.org/markup-compatibility/2006" xmlns:o="urn:schemas-microsoft-com:office:office" xmlns:r="http://schemas.openxmlformats.org/officeDocument/2006/relationships" xmlns:m="http://schemas.openxmlformats.org/officeDocument/2006/math" xmlns:v="urn:schemas-microsoft-com:vml" xmlns:wp14="http://schemas.microsoft.com/office/word/2010/wordprocessingDrawing" xmlns:wp="http://schemas.openxmlformats.org/drawingml/2006/wordprocessingDrawing" xmlns:w10="urn:schemas-microsoft-com:office:word" xmlns:w="http://schemas.openxmlformats.org/wordprocessingml/2006/main" xmlns:w14="http://schemas.microsoft.com/office/word/2010/wordml" xmlns:w15="http://schemas.microsoft.com/office/word/2012/wordml" xmlns:wpg="http://schemas.microsoft.com/office/word/2010/wordprocessingGroup" xmlns:wpi="http://schemas.microsoft.com/office/word/2010/wordprocessingInk" xmlns:wne="http://schemas.microsoft.com/office/word/2006/wordml" xmlns:wps="http://schemas.microsoft.com/office/word/2010/wordprocessingShape" mc:Ignorable="w14 w15 wp14">
   <w:abstractNum w:abstractNumId="0" w15:restartNumberingAfterBreak="0">
     <w:nsid w:val="32260E03"/>
     <w:multiLevelType w:val="hybridMultilevel"/>
@@ -174,7 +253,7 @@
 </file>
 
 <file path=word/styles.xml><?xml version="1.0" encoding="utf-8"?>
-<w:styles xmlns:mc="http://schemas.openxmlformats.org/markup-compatibility/2006" xmlns:r="http://schemas.openxmlformats.org/officeDocument/2006/relationships" xmlns:w="http://schemas.openxmlformats.org/wordprocessingml/2006/main" xmlns:w14="http://schemas.microsoft.com/office/word/2010/wordml" xmlns:w15="http://schemas.microsoft.com/office/word/2012/wordml" xmlns:w16se="http://schemas.microsoft.com/office/word/2015/wordml/symex" mc:Ignorable="w14 w15 w16se">
+<w:styles xmlns:mc="http://schemas.openxmlformats.org/markup-compatibility/2006" xmlns:r="http://schemas.openxmlformats.org/officeDocument/2006/relationships" xmlns:w="http://schemas.openxmlformats.org/wordprocessingml/2006/main" xmlns:w14="http://schemas.microsoft.com/office/word/2010/wordml" xmlns:w15="http://schemas.microsoft.com/office/word/2012/wordml" mc:Ignorable="w14 w15">
   <w:docDefaults>
     <w:rPrDefault>
       <w:rPr>

</xml_diff>